<commit_message>
Bilder von den Konzepten
</commit_message>
<xml_diff>
--- a/schriftliche Arbeit/Betreuer_Meeting_20170906.docx
+++ b/schriftliche Arbeit/Betreuer_Meeting_20170906.docx
@@ -117,8 +117,136 @@
       <w:r>
         <w:t>Aus Unterricht sind kaum Regeln definiert</w:t>
       </w:r>
+    </w:p>
+    <w:p>
+      <w:pPr>
+        <w:pStyle w:val="berschrift2"/>
+        <w:numPr>
+          <w:ilvl w:val="0"/>
+          <w:numId w:val="0"/>
+        </w:numPr>
+        <w:ind w:left="576" w:hanging="576"/>
+      </w:pPr>
+      <w:r>
+        <w:t>Dokumentation</w:t>
+      </w:r>
+    </w:p>
+    <w:p>
+      <w:pPr>
+        <w:pStyle w:val="Listenabsatz"/>
+        <w:numPr>
+          <w:ilvl w:val="0"/>
+          <w:numId w:val="32"/>
+        </w:numPr>
+      </w:pPr>
+      <w:r>
+        <w:t>Werden Use Cases erwartet</w:t>
+      </w:r>
+    </w:p>
+    <w:p>
+      <w:pPr>
+        <w:pStyle w:val="Listenabsatz"/>
+        <w:numPr>
+          <w:ilvl w:val="0"/>
+          <w:numId w:val="32"/>
+        </w:numPr>
+      </w:pPr>
+      <w:r>
+        <w:t>Code Ausschnitte</w:t>
+      </w:r>
+    </w:p>
+    <w:p>
+      <w:pPr>
+        <w:pStyle w:val="berschrift2"/>
+        <w:numPr>
+          <w:ilvl w:val="0"/>
+          <w:numId w:val="0"/>
+        </w:numPr>
+        <w:ind w:left="576" w:hanging="576"/>
+      </w:pPr>
+      <w:r>
+        <w:t>Ablauf</w:t>
+      </w:r>
+    </w:p>
+    <w:p>
+      <w:pPr>
+        <w:pStyle w:val="Listenabsatz"/>
+        <w:numPr>
+          <w:ilvl w:val="0"/>
+          <w:numId w:val="31"/>
+        </w:numPr>
+      </w:pPr>
+      <w:r>
+        <w:t>Erklärung der Testumgebung</w:t>
+      </w:r>
+    </w:p>
+    <w:p>
+      <w:pPr>
+        <w:pStyle w:val="Listenabsatz"/>
+        <w:numPr>
+          <w:ilvl w:val="0"/>
+          <w:numId w:val="31"/>
+        </w:numPr>
+      </w:pPr>
+      <w:r>
+        <w:t>Frage der Abgrenzung</w:t>
+      </w:r>
+    </w:p>
+    <w:p>
+      <w:pPr>
+        <w:pStyle w:val="Listenabsatz"/>
+        <w:numPr>
+          <w:ilvl w:val="0"/>
+          <w:numId w:val="31"/>
+        </w:numPr>
+      </w:pPr>
+      <w:r>
+        <w:t xml:space="preserve">Konzept ETIC2 (Model, </w:t>
+      </w:r>
+      <w:proofErr w:type="spellStart"/>
+      <w:r>
+        <w:t>ViewModel</w:t>
+      </w:r>
+      <w:proofErr w:type="spellEnd"/>
+      <w:r>
+        <w:t>, View)</w:t>
+      </w:r>
+    </w:p>
+    <w:p>
+      <w:pPr>
+        <w:pStyle w:val="Listenabsatz"/>
+        <w:numPr>
+          <w:ilvl w:val="0"/>
+          <w:numId w:val="31"/>
+        </w:numPr>
+      </w:pPr>
+      <w:r>
+        <w:t xml:space="preserve">Frage </w:t>
+      </w:r>
+      <w:proofErr w:type="spellStart"/>
+      <w:r>
+        <w:t>StyleCope</w:t>
+      </w:r>
+      <w:proofErr w:type="spellEnd"/>
+    </w:p>
+    <w:p>
+      <w:pPr>
+        <w:pStyle w:val="Listenabsatz"/>
+        <w:numPr>
+          <w:ilvl w:val="0"/>
+          <w:numId w:val="31"/>
+        </w:numPr>
+      </w:pPr>
+      <w:r>
+        <w:t>Fragen zur Dokumentation</w:t>
+      </w:r>
       <w:bookmarkStart w:id="0" w:name="_GoBack"/>
       <w:bookmarkEnd w:id="0"/>
+    </w:p>
+    <w:p>
+      <w:pPr>
+        <w:pStyle w:val="Listenabsatz"/>
+      </w:pPr>
     </w:p>
     <w:sectPr>
       <w:footerReference w:type="default" r:id="rId8"/>
@@ -2667,6 +2795,119 @@
     </w:lvl>
   </w:abstractNum>
   <w:abstractNum w:abstractNumId="21" w15:restartNumberingAfterBreak="0">
+    <w:nsid w:val="5169637A"/>
+    <w:multiLevelType w:val="hybridMultilevel"/>
+    <w:tmpl w:val="F7E6F528"/>
+    <w:lvl w:ilvl="0" w:tplc="08070001">
+      <w:start w:val="1"/>
+      <w:numFmt w:val="bullet"/>
+      <w:lvlText w:val=""/>
+      <w:lvlJc w:val="left"/>
+      <w:pPr>
+        <w:ind w:left="720" w:hanging="360"/>
+      </w:pPr>
+      <w:rPr>
+        <w:rFonts w:ascii="Symbol" w:hAnsi="Symbol" w:hint="default"/>
+      </w:rPr>
+    </w:lvl>
+    <w:lvl w:ilvl="1" w:tplc="08070003" w:tentative="1">
+      <w:start w:val="1"/>
+      <w:numFmt w:val="bullet"/>
+      <w:lvlText w:val="o"/>
+      <w:lvlJc w:val="left"/>
+      <w:pPr>
+        <w:ind w:left="1440" w:hanging="360"/>
+      </w:pPr>
+      <w:rPr>
+        <w:rFonts w:ascii="Courier New" w:hAnsi="Courier New" w:cs="Courier New" w:hint="default"/>
+      </w:rPr>
+    </w:lvl>
+    <w:lvl w:ilvl="2" w:tplc="08070005" w:tentative="1">
+      <w:start w:val="1"/>
+      <w:numFmt w:val="bullet"/>
+      <w:lvlText w:val=""/>
+      <w:lvlJc w:val="left"/>
+      <w:pPr>
+        <w:ind w:left="2160" w:hanging="360"/>
+      </w:pPr>
+      <w:rPr>
+        <w:rFonts w:ascii="Wingdings" w:hAnsi="Wingdings" w:hint="default"/>
+      </w:rPr>
+    </w:lvl>
+    <w:lvl w:ilvl="3" w:tplc="08070001" w:tentative="1">
+      <w:start w:val="1"/>
+      <w:numFmt w:val="bullet"/>
+      <w:lvlText w:val=""/>
+      <w:lvlJc w:val="left"/>
+      <w:pPr>
+        <w:ind w:left="2880" w:hanging="360"/>
+      </w:pPr>
+      <w:rPr>
+        <w:rFonts w:ascii="Symbol" w:hAnsi="Symbol" w:hint="default"/>
+      </w:rPr>
+    </w:lvl>
+    <w:lvl w:ilvl="4" w:tplc="08070003" w:tentative="1">
+      <w:start w:val="1"/>
+      <w:numFmt w:val="bullet"/>
+      <w:lvlText w:val="o"/>
+      <w:lvlJc w:val="left"/>
+      <w:pPr>
+        <w:ind w:left="3600" w:hanging="360"/>
+      </w:pPr>
+      <w:rPr>
+        <w:rFonts w:ascii="Courier New" w:hAnsi="Courier New" w:cs="Courier New" w:hint="default"/>
+      </w:rPr>
+    </w:lvl>
+    <w:lvl w:ilvl="5" w:tplc="08070005" w:tentative="1">
+      <w:start w:val="1"/>
+      <w:numFmt w:val="bullet"/>
+      <w:lvlText w:val=""/>
+      <w:lvlJc w:val="left"/>
+      <w:pPr>
+        <w:ind w:left="4320" w:hanging="360"/>
+      </w:pPr>
+      <w:rPr>
+        <w:rFonts w:ascii="Wingdings" w:hAnsi="Wingdings" w:hint="default"/>
+      </w:rPr>
+    </w:lvl>
+    <w:lvl w:ilvl="6" w:tplc="08070001" w:tentative="1">
+      <w:start w:val="1"/>
+      <w:numFmt w:val="bullet"/>
+      <w:lvlText w:val=""/>
+      <w:lvlJc w:val="left"/>
+      <w:pPr>
+        <w:ind w:left="5040" w:hanging="360"/>
+      </w:pPr>
+      <w:rPr>
+        <w:rFonts w:ascii="Symbol" w:hAnsi="Symbol" w:hint="default"/>
+      </w:rPr>
+    </w:lvl>
+    <w:lvl w:ilvl="7" w:tplc="08070003" w:tentative="1">
+      <w:start w:val="1"/>
+      <w:numFmt w:val="bullet"/>
+      <w:lvlText w:val="o"/>
+      <w:lvlJc w:val="left"/>
+      <w:pPr>
+        <w:ind w:left="5760" w:hanging="360"/>
+      </w:pPr>
+      <w:rPr>
+        <w:rFonts w:ascii="Courier New" w:hAnsi="Courier New" w:cs="Courier New" w:hint="default"/>
+      </w:rPr>
+    </w:lvl>
+    <w:lvl w:ilvl="8" w:tplc="08070005" w:tentative="1">
+      <w:start w:val="1"/>
+      <w:numFmt w:val="bullet"/>
+      <w:lvlText w:val=""/>
+      <w:lvlJc w:val="left"/>
+      <w:pPr>
+        <w:ind w:left="6480" w:hanging="360"/>
+      </w:pPr>
+      <w:rPr>
+        <w:rFonts w:ascii="Wingdings" w:hAnsi="Wingdings" w:hint="default"/>
+      </w:rPr>
+    </w:lvl>
+  </w:abstractNum>
+  <w:abstractNum w:abstractNumId="22" w15:restartNumberingAfterBreak="0">
     <w:nsid w:val="522E6DD2"/>
     <w:multiLevelType w:val="hybridMultilevel"/>
     <w:tmpl w:val="C20E425E"/>
@@ -2779,7 +3020,7 @@
       </w:rPr>
     </w:lvl>
   </w:abstractNum>
-  <w:abstractNum w:abstractNumId="22" w15:restartNumberingAfterBreak="0">
+  <w:abstractNum w:abstractNumId="23" w15:restartNumberingAfterBreak="0">
     <w:nsid w:val="55654911"/>
     <w:multiLevelType w:val="hybridMultilevel"/>
     <w:tmpl w:val="8A4055A4"/>
@@ -2892,7 +3133,7 @@
       </w:rPr>
     </w:lvl>
   </w:abstractNum>
-  <w:abstractNum w:abstractNumId="23" w15:restartNumberingAfterBreak="0">
+  <w:abstractNum w:abstractNumId="24" w15:restartNumberingAfterBreak="0">
     <w:nsid w:val="5A106C16"/>
     <w:multiLevelType w:val="multilevel"/>
     <w:tmpl w:val="DC401696"/>
@@ -3017,7 +3258,7 @@
       </w:pPr>
     </w:lvl>
   </w:abstractNum>
-  <w:abstractNum w:abstractNumId="24" w15:restartNumberingAfterBreak="0">
+  <w:abstractNum w:abstractNumId="25" w15:restartNumberingAfterBreak="0">
     <w:nsid w:val="5DAF4F4D"/>
     <w:multiLevelType w:val="hybridMultilevel"/>
     <w:tmpl w:val="CEEE1C1E"/>
@@ -3130,7 +3371,120 @@
       </w:rPr>
     </w:lvl>
   </w:abstractNum>
-  <w:abstractNum w:abstractNumId="25" w15:restartNumberingAfterBreak="0">
+  <w:abstractNum w:abstractNumId="26" w15:restartNumberingAfterBreak="0">
+    <w:nsid w:val="68DE59F5"/>
+    <w:multiLevelType w:val="hybridMultilevel"/>
+    <w:tmpl w:val="8CD0A120"/>
+    <w:lvl w:ilvl="0" w:tplc="08070001">
+      <w:start w:val="1"/>
+      <w:numFmt w:val="bullet"/>
+      <w:lvlText w:val=""/>
+      <w:lvlJc w:val="left"/>
+      <w:pPr>
+        <w:ind w:left="720" w:hanging="360"/>
+      </w:pPr>
+      <w:rPr>
+        <w:rFonts w:ascii="Symbol" w:hAnsi="Symbol" w:hint="default"/>
+      </w:rPr>
+    </w:lvl>
+    <w:lvl w:ilvl="1" w:tplc="08070003" w:tentative="1">
+      <w:start w:val="1"/>
+      <w:numFmt w:val="bullet"/>
+      <w:lvlText w:val="o"/>
+      <w:lvlJc w:val="left"/>
+      <w:pPr>
+        <w:ind w:left="1440" w:hanging="360"/>
+      </w:pPr>
+      <w:rPr>
+        <w:rFonts w:ascii="Courier New" w:hAnsi="Courier New" w:cs="Courier New" w:hint="default"/>
+      </w:rPr>
+    </w:lvl>
+    <w:lvl w:ilvl="2" w:tplc="08070005" w:tentative="1">
+      <w:start w:val="1"/>
+      <w:numFmt w:val="bullet"/>
+      <w:lvlText w:val=""/>
+      <w:lvlJc w:val="left"/>
+      <w:pPr>
+        <w:ind w:left="2160" w:hanging="360"/>
+      </w:pPr>
+      <w:rPr>
+        <w:rFonts w:ascii="Wingdings" w:hAnsi="Wingdings" w:hint="default"/>
+      </w:rPr>
+    </w:lvl>
+    <w:lvl w:ilvl="3" w:tplc="08070001" w:tentative="1">
+      <w:start w:val="1"/>
+      <w:numFmt w:val="bullet"/>
+      <w:lvlText w:val=""/>
+      <w:lvlJc w:val="left"/>
+      <w:pPr>
+        <w:ind w:left="2880" w:hanging="360"/>
+      </w:pPr>
+      <w:rPr>
+        <w:rFonts w:ascii="Symbol" w:hAnsi="Symbol" w:hint="default"/>
+      </w:rPr>
+    </w:lvl>
+    <w:lvl w:ilvl="4" w:tplc="08070003" w:tentative="1">
+      <w:start w:val="1"/>
+      <w:numFmt w:val="bullet"/>
+      <w:lvlText w:val="o"/>
+      <w:lvlJc w:val="left"/>
+      <w:pPr>
+        <w:ind w:left="3600" w:hanging="360"/>
+      </w:pPr>
+      <w:rPr>
+        <w:rFonts w:ascii="Courier New" w:hAnsi="Courier New" w:cs="Courier New" w:hint="default"/>
+      </w:rPr>
+    </w:lvl>
+    <w:lvl w:ilvl="5" w:tplc="08070005" w:tentative="1">
+      <w:start w:val="1"/>
+      <w:numFmt w:val="bullet"/>
+      <w:lvlText w:val=""/>
+      <w:lvlJc w:val="left"/>
+      <w:pPr>
+        <w:ind w:left="4320" w:hanging="360"/>
+      </w:pPr>
+      <w:rPr>
+        <w:rFonts w:ascii="Wingdings" w:hAnsi="Wingdings" w:hint="default"/>
+      </w:rPr>
+    </w:lvl>
+    <w:lvl w:ilvl="6" w:tplc="08070001" w:tentative="1">
+      <w:start w:val="1"/>
+      <w:numFmt w:val="bullet"/>
+      <w:lvlText w:val=""/>
+      <w:lvlJc w:val="left"/>
+      <w:pPr>
+        <w:ind w:left="5040" w:hanging="360"/>
+      </w:pPr>
+      <w:rPr>
+        <w:rFonts w:ascii="Symbol" w:hAnsi="Symbol" w:hint="default"/>
+      </w:rPr>
+    </w:lvl>
+    <w:lvl w:ilvl="7" w:tplc="08070003" w:tentative="1">
+      <w:start w:val="1"/>
+      <w:numFmt w:val="bullet"/>
+      <w:lvlText w:val="o"/>
+      <w:lvlJc w:val="left"/>
+      <w:pPr>
+        <w:ind w:left="5760" w:hanging="360"/>
+      </w:pPr>
+      <w:rPr>
+        <w:rFonts w:ascii="Courier New" w:hAnsi="Courier New" w:cs="Courier New" w:hint="default"/>
+      </w:rPr>
+    </w:lvl>
+    <w:lvl w:ilvl="8" w:tplc="08070005" w:tentative="1">
+      <w:start w:val="1"/>
+      <w:numFmt w:val="bullet"/>
+      <w:lvlText w:val=""/>
+      <w:lvlJc w:val="left"/>
+      <w:pPr>
+        <w:ind w:left="6480" w:hanging="360"/>
+      </w:pPr>
+      <w:rPr>
+        <w:rFonts w:ascii="Wingdings" w:hAnsi="Wingdings" w:hint="default"/>
+      </w:rPr>
+    </w:lvl>
+  </w:abstractNum>
+  <w:abstractNum w:abstractNumId="27" w15:restartNumberingAfterBreak="0">
     <w:nsid w:val="6F1C5EEF"/>
     <w:multiLevelType w:val="hybridMultilevel"/>
     <w:tmpl w:val="68BA087A"/>
@@ -3243,7 +3597,7 @@
       </w:rPr>
     </w:lvl>
   </w:abstractNum>
-  <w:abstractNum w:abstractNumId="26" w15:restartNumberingAfterBreak="0">
+  <w:abstractNum w:abstractNumId="28" w15:restartNumberingAfterBreak="0">
     <w:nsid w:val="6F920499"/>
     <w:multiLevelType w:val="hybridMultilevel"/>
     <w:tmpl w:val="35DA575A"/>
@@ -3356,7 +3710,7 @@
       </w:rPr>
     </w:lvl>
   </w:abstractNum>
-  <w:abstractNum w:abstractNumId="27" w15:restartNumberingAfterBreak="0">
+  <w:abstractNum w:abstractNumId="29" w15:restartNumberingAfterBreak="0">
     <w:nsid w:val="73D44ACC"/>
     <w:multiLevelType w:val="hybridMultilevel"/>
     <w:tmpl w:val="927C4DA6"/>
@@ -3497,7 +3851,7 @@
       </w:rPr>
     </w:lvl>
   </w:abstractNum>
-  <w:abstractNum w:abstractNumId="28" w15:restartNumberingAfterBreak="0">
+  <w:abstractNum w:abstractNumId="30" w15:restartNumberingAfterBreak="0">
     <w:nsid w:val="755D4C3D"/>
     <w:multiLevelType w:val="hybridMultilevel"/>
     <w:tmpl w:val="F9921B6E"/>
@@ -3610,7 +3964,7 @@
       </w:rPr>
     </w:lvl>
   </w:abstractNum>
-  <w:abstractNum w:abstractNumId="29" w15:restartNumberingAfterBreak="0">
+  <w:abstractNum w:abstractNumId="31" w15:restartNumberingAfterBreak="0">
     <w:nsid w:val="7E4C762A"/>
     <w:multiLevelType w:val="hybridMultilevel"/>
     <w:tmpl w:val="3548773E"/>
@@ -3724,10 +4078,10 @@
     </w:lvl>
   </w:abstractNum>
   <w:num w:numId="1">
-    <w:abstractNumId w:val="27"/>
+    <w:abstractNumId w:val="29"/>
   </w:num>
   <w:num w:numId="2">
-    <w:abstractNumId w:val="23"/>
+    <w:abstractNumId w:val="24"/>
   </w:num>
   <w:num w:numId="3">
     <w:abstractNumId w:val="18"/>
@@ -3742,7 +4096,7 @@
     <w:abstractNumId w:val="15"/>
   </w:num>
   <w:num w:numId="7">
-    <w:abstractNumId w:val="28"/>
+    <w:abstractNumId w:val="30"/>
   </w:num>
   <w:num w:numId="8">
     <w:abstractNumId w:val="1"/>
@@ -3754,22 +4108,22 @@
     <w:abstractNumId w:val="20"/>
   </w:num>
   <w:num w:numId="11">
-    <w:abstractNumId w:val="22"/>
+    <w:abstractNumId w:val="23"/>
   </w:num>
   <w:num w:numId="12">
-    <w:abstractNumId w:val="29"/>
+    <w:abstractNumId w:val="31"/>
   </w:num>
   <w:num w:numId="13">
-    <w:abstractNumId w:val="24"/>
+    <w:abstractNumId w:val="25"/>
   </w:num>
   <w:num w:numId="14">
-    <w:abstractNumId w:val="21"/>
+    <w:abstractNumId w:val="22"/>
   </w:num>
   <w:num w:numId="15">
     <w:abstractNumId w:val="12"/>
   </w:num>
   <w:num w:numId="16">
-    <w:abstractNumId w:val="26"/>
+    <w:abstractNumId w:val="28"/>
   </w:num>
   <w:num w:numId="17">
     <w:abstractNumId w:val="7"/>
@@ -3796,7 +4150,7 @@
     <w:abstractNumId w:val="4"/>
   </w:num>
   <w:num w:numId="25">
-    <w:abstractNumId w:val="25"/>
+    <w:abstractNumId w:val="27"/>
   </w:num>
   <w:num w:numId="26">
     <w:abstractNumId w:val="9"/>
@@ -3812,6 +4166,12 @@
   </w:num>
   <w:num w:numId="30">
     <w:abstractNumId w:val="16"/>
+  </w:num>
+  <w:num w:numId="31">
+    <w:abstractNumId w:val="26"/>
+  </w:num>
+  <w:num w:numId="32">
+    <w:abstractNumId w:val="21"/>
   </w:num>
   <w:numIdMacAtCleanup w:val="6"/>
 </w:numbering>
@@ -5727,7 +6087,7 @@
 </file>
 
 <file path=customXml/itemProps1.xml><?xml version="1.0" encoding="utf-8"?>
-<ds:datastoreItem xmlns:ds="http://schemas.openxmlformats.org/officeDocument/2006/customXml" ds:itemID="{0274A73F-ACE5-49DD-897E-8F9FCD23E5C6}">
+<ds:datastoreItem xmlns:ds="http://schemas.openxmlformats.org/officeDocument/2006/customXml" ds:itemID="{1DA86CAA-E8E5-4783-A621-AFAA09D3EFBF}">
   <ds:schemaRefs>
     <ds:schemaRef ds:uri="http://schemas.openxmlformats.org/officeDocument/2006/bibliography"/>
   </ds:schemaRefs>

</xml_diff>

<commit_message>
Notizen Betreuer Meeting aktualisiert
</commit_message>
<xml_diff>
--- a/schriftliche Arbeit/Betreuer_Meeting_20170906.docx
+++ b/schriftliche Arbeit/Betreuer_Meeting_20170906.docx
@@ -124,8 +124,6 @@
       <w:r>
         <w:t>Converter scheint ein gutes Modell</w:t>
       </w:r>
-      <w:bookmarkStart w:id="0" w:name="_GoBack"/>
-      <w:bookmarkEnd w:id="0"/>
     </w:p>
     <w:p>
       <w:pPr>
@@ -136,13 +134,8 @@
         </w:numPr>
       </w:pPr>
       <w:r>
-        <w:t xml:space="preserve">Vorlage </w:t>
+        <w:t>Vorlage StyleCop</w:t>
       </w:r>
-      <w:proofErr w:type="spellStart"/>
-      <w:r>
-        <w:t>StyleCop</w:t>
-      </w:r>
-      <w:proofErr w:type="spellEnd"/>
     </w:p>
     <w:p>
       <w:pPr>
@@ -177,15 +170,7 @@
         </w:numPr>
       </w:pPr>
       <w:r>
-        <w:t xml:space="preserve">Wichtig das Properties und Variablen gleich nacheinander kommen und nicht wie </w:t>
-      </w:r>
-      <w:proofErr w:type="spellStart"/>
-      <w:r>
-        <w:t>StyleCope</w:t>
-      </w:r>
-      <w:proofErr w:type="spellEnd"/>
-      <w:r>
-        <w:t xml:space="preserve"> verlangt getrennt sind</w:t>
+        <w:t>Wichtig das Properties und Variablen gleich nacheinander kommen und nicht wie StyleCope verlangt getrennt sind</w:t>
       </w:r>
     </w:p>
     <w:p>
@@ -227,16 +212,11 @@
         </w:numPr>
       </w:pPr>
       <w:r>
-        <w:t xml:space="preserve">Werden Use Cases </w:t>
-      </w:r>
-      <w:proofErr w:type="spellStart"/>
-      <w:r>
-        <w:t>erwartet</w:t>
+        <w:t>Werden Use Cases erwartet</w:t>
       </w:r>
       <w:r>
         <w:t>K</w:t>
       </w:r>
-      <w:proofErr w:type="spellEnd"/>
     </w:p>
     <w:p>
       <w:pPr>
@@ -344,15 +324,7 @@
         </w:numPr>
       </w:pPr>
       <w:r>
-        <w:t xml:space="preserve">Konzept ETIC2 (Model, </w:t>
-      </w:r>
-      <w:proofErr w:type="spellStart"/>
-      <w:r>
-        <w:t>ViewModel</w:t>
-      </w:r>
-      <w:proofErr w:type="spellEnd"/>
-      <w:r>
-        <w:t>, View)</w:t>
+        <w:t>Konzept ETIC2 (Model, ViewModel, View)</w:t>
       </w:r>
     </w:p>
     <w:p>
@@ -364,13 +336,8 @@
         </w:numPr>
       </w:pPr>
       <w:r>
-        <w:t xml:space="preserve">Frage </w:t>
+        <w:t>Frage StyleCope</w:t>
       </w:r>
-      <w:proofErr w:type="spellStart"/>
-      <w:r>
-        <w:t>StyleCope</w:t>
-      </w:r>
-      <w:proofErr w:type="spellEnd"/>
     </w:p>
     <w:p>
       <w:pPr>
@@ -386,8 +353,118 @@
     </w:p>
     <w:p>
       <w:pPr>
+        <w:rPr>
+          <w:rFonts w:eastAsia="Times New Roman" w:cs="Times New Roman"/>
+          <w:b/>
+          <w:color w:val="17365D" w:themeColor="text2" w:themeShade="BF"/>
+          <w:sz w:val="28"/>
+          <w:szCs w:val="24"/>
+          <w:lang w:eastAsia="de-DE" w:bidi="ar-SA"/>
+        </w:rPr>
+      </w:pPr>
+    </w:p>
+    <w:p>
+      <w:pPr>
+        <w:pStyle w:val="berschrift2"/>
+        <w:numPr>
+          <w:ilvl w:val="0"/>
+          <w:numId w:val="0"/>
+        </w:numPr>
+        <w:ind w:left="576" w:hanging="576"/>
+      </w:pPr>
+      <w:r>
+        <w:t>Bemerkungen</w:t>
+      </w:r>
+    </w:p>
+    <w:p>
+      <w:pPr>
         <w:pStyle w:val="Listenabsatz"/>
-      </w:pPr>
+        <w:numPr>
+          <w:ilvl w:val="0"/>
+          <w:numId w:val="35"/>
+        </w:numPr>
+      </w:pPr>
+      <w:r>
+        <w:t>Keine Unit Test möglich in der ETIC2 Applikation</w:t>
+      </w:r>
+    </w:p>
+    <w:p>
+      <w:pPr>
+        <w:pStyle w:val="Listenabsatz"/>
+        <w:numPr>
+          <w:ilvl w:val="1"/>
+          <w:numId w:val="35"/>
+        </w:numPr>
+      </w:pPr>
+      <w:r>
+        <w:t>Da es keinen Sinn macht gegen das Entity Framework was zu testen</w:t>
+      </w:r>
+    </w:p>
+    <w:p>
+      <w:pPr>
+        <w:pStyle w:val="Listenabsatz"/>
+        <w:numPr>
+          <w:ilvl w:val="1"/>
+          <w:numId w:val="35"/>
+        </w:numPr>
+      </w:pPr>
+      <w:r>
+        <w:t>Es keinen Input/Berechnungen gibt in der View</w:t>
+      </w:r>
+    </w:p>
+    <w:p>
+      <w:pPr>
+        <w:pStyle w:val="Listenabsatz"/>
+        <w:numPr>
+          <w:ilvl w:val="1"/>
+          <w:numId w:val="35"/>
+        </w:numPr>
+      </w:pPr>
+      <w:r>
+        <w:t>UI Tests sind reine Zeitverschwendung</w:t>
+      </w:r>
+    </w:p>
+    <w:p>
+      <w:pPr>
+        <w:pStyle w:val="Listenabsatz"/>
+      </w:pPr>
+      <w:r>
+        <w:t>-&gt; Wichtig dies in der Dokumentation zu erwähnen</w:t>
+      </w:r>
+    </w:p>
+    <w:p>
+      <w:pPr>
+        <w:pStyle w:val="Listenabsatz"/>
+        <w:numPr>
+          <w:ilvl w:val="0"/>
+          <w:numId w:val="33"/>
+        </w:numPr>
+      </w:pPr>
+      <w:r>
+        <w:t>Wichtig mit dem Betreuer die weiteren Schritte zu besprechen und absichern lassen</w:t>
+      </w:r>
+    </w:p>
+    <w:p>
+      <w:pPr>
+        <w:pStyle w:val="Listenabsatz"/>
+      </w:pPr>
+      <w:r>
+        <w:t>-&gt; Weiteren Schritte auf nächstes Mal notieren</w:t>
+      </w:r>
+    </w:p>
+    <w:p>
+      <w:pPr>
+        <w:pStyle w:val="Listenabsatz"/>
+        <w:numPr>
+          <w:ilvl w:val="0"/>
+          <w:numId w:val="33"/>
+        </w:numPr>
+      </w:pPr>
+      <w:r>
+        <w:t>Erklärung warum das neue Datenbank Modell nicht umgesetzt wird aber das neue schon unter Kapitel Wie beschreiben</w:t>
+      </w:r>
+      <w:bookmarkStart w:id="0" w:name="_GoBack"/>
+      <w:bookmarkEnd w:id="0"/>
     </w:p>
     <w:sectPr>
       <w:footerReference w:type="default" r:id="rId8"/>
@@ -473,7 +550,7 @@
         <w:noProof/>
         <w:lang w:val="de-DE"/>
       </w:rPr>
-      <w:t>21</w:t>
+      <w:t>2</w:t>
     </w:r>
     <w:r>
       <w:rPr>
@@ -516,7 +593,7 @@
         <w:noProof/>
         <w:lang w:val="de-DE"/>
       </w:rPr>
-      <w:t>23</w:t>
+      <w:t>2</w:t>
     </w:r>
     <w:r>
       <w:rPr>
@@ -2257,6 +2334,119 @@
     </w:lvl>
   </w:abstractNum>
   <w:abstractNum w:abstractNumId="15" w15:restartNumberingAfterBreak="0">
+    <w:nsid w:val="3B9D2465"/>
+    <w:multiLevelType w:val="hybridMultilevel"/>
+    <w:tmpl w:val="BCEC3B90"/>
+    <w:lvl w:ilvl="0" w:tplc="08070001">
+      <w:start w:val="1"/>
+      <w:numFmt w:val="bullet"/>
+      <w:lvlText w:val=""/>
+      <w:lvlJc w:val="left"/>
+      <w:pPr>
+        <w:ind w:left="720" w:hanging="360"/>
+      </w:pPr>
+      <w:rPr>
+        <w:rFonts w:ascii="Symbol" w:hAnsi="Symbol" w:hint="default"/>
+      </w:rPr>
+    </w:lvl>
+    <w:lvl w:ilvl="1" w:tplc="08070003">
+      <w:start w:val="1"/>
+      <w:numFmt w:val="bullet"/>
+      <w:lvlText w:val="o"/>
+      <w:lvlJc w:val="left"/>
+      <w:pPr>
+        <w:ind w:left="1440" w:hanging="360"/>
+      </w:pPr>
+      <w:rPr>
+        <w:rFonts w:ascii="Courier New" w:hAnsi="Courier New" w:cs="Courier New" w:hint="default"/>
+      </w:rPr>
+    </w:lvl>
+    <w:lvl w:ilvl="2" w:tplc="08070005" w:tentative="1">
+      <w:start w:val="1"/>
+      <w:numFmt w:val="bullet"/>
+      <w:lvlText w:val=""/>
+      <w:lvlJc w:val="left"/>
+      <w:pPr>
+        <w:ind w:left="2160" w:hanging="360"/>
+      </w:pPr>
+      <w:rPr>
+        <w:rFonts w:ascii="Wingdings" w:hAnsi="Wingdings" w:hint="default"/>
+      </w:rPr>
+    </w:lvl>
+    <w:lvl w:ilvl="3" w:tplc="08070001" w:tentative="1">
+      <w:start w:val="1"/>
+      <w:numFmt w:val="bullet"/>
+      <w:lvlText w:val=""/>
+      <w:lvlJc w:val="left"/>
+      <w:pPr>
+        <w:ind w:left="2880" w:hanging="360"/>
+      </w:pPr>
+      <w:rPr>
+        <w:rFonts w:ascii="Symbol" w:hAnsi="Symbol" w:hint="default"/>
+      </w:rPr>
+    </w:lvl>
+    <w:lvl w:ilvl="4" w:tplc="08070003" w:tentative="1">
+      <w:start w:val="1"/>
+      <w:numFmt w:val="bullet"/>
+      <w:lvlText w:val="o"/>
+      <w:lvlJc w:val="left"/>
+      <w:pPr>
+        <w:ind w:left="3600" w:hanging="360"/>
+      </w:pPr>
+      <w:rPr>
+        <w:rFonts w:ascii="Courier New" w:hAnsi="Courier New" w:cs="Courier New" w:hint="default"/>
+      </w:rPr>
+    </w:lvl>
+    <w:lvl w:ilvl="5" w:tplc="08070005" w:tentative="1">
+      <w:start w:val="1"/>
+      <w:numFmt w:val="bullet"/>
+      <w:lvlText w:val=""/>
+      <w:lvlJc w:val="left"/>
+      <w:pPr>
+        <w:ind w:left="4320" w:hanging="360"/>
+      </w:pPr>
+      <w:rPr>
+        <w:rFonts w:ascii="Wingdings" w:hAnsi="Wingdings" w:hint="default"/>
+      </w:rPr>
+    </w:lvl>
+    <w:lvl w:ilvl="6" w:tplc="08070001" w:tentative="1">
+      <w:start w:val="1"/>
+      <w:numFmt w:val="bullet"/>
+      <w:lvlText w:val=""/>
+      <w:lvlJc w:val="left"/>
+      <w:pPr>
+        <w:ind w:left="5040" w:hanging="360"/>
+      </w:pPr>
+      <w:rPr>
+        <w:rFonts w:ascii="Symbol" w:hAnsi="Symbol" w:hint="default"/>
+      </w:rPr>
+    </w:lvl>
+    <w:lvl w:ilvl="7" w:tplc="08070003" w:tentative="1">
+      <w:start w:val="1"/>
+      <w:numFmt w:val="bullet"/>
+      <w:lvlText w:val="o"/>
+      <w:lvlJc w:val="left"/>
+      <w:pPr>
+        <w:ind w:left="5760" w:hanging="360"/>
+      </w:pPr>
+      <w:rPr>
+        <w:rFonts w:ascii="Courier New" w:hAnsi="Courier New" w:cs="Courier New" w:hint="default"/>
+      </w:rPr>
+    </w:lvl>
+    <w:lvl w:ilvl="8" w:tplc="08070005" w:tentative="1">
+      <w:start w:val="1"/>
+      <w:numFmt w:val="bullet"/>
+      <w:lvlText w:val=""/>
+      <w:lvlJc w:val="left"/>
+      <w:pPr>
+        <w:ind w:left="6480" w:hanging="360"/>
+      </w:pPr>
+      <w:rPr>
+        <w:rFonts w:ascii="Wingdings" w:hAnsi="Wingdings" w:hint="default"/>
+      </w:rPr>
+    </w:lvl>
+  </w:abstractNum>
+  <w:abstractNum w:abstractNumId="16" w15:restartNumberingAfterBreak="0">
     <w:nsid w:val="401B0693"/>
     <w:multiLevelType w:val="hybridMultilevel"/>
     <w:tmpl w:val="BC547282"/>
@@ -2369,7 +2559,7 @@
       </w:rPr>
     </w:lvl>
   </w:abstractNum>
-  <w:abstractNum w:abstractNumId="16" w15:restartNumberingAfterBreak="0">
+  <w:abstractNum w:abstractNumId="17" w15:restartNumberingAfterBreak="0">
     <w:nsid w:val="42057187"/>
     <w:multiLevelType w:val="hybridMultilevel"/>
     <w:tmpl w:val="ACE45AF8"/>
@@ -2481,19 +2671,20 @@
       </w:rPr>
     </w:lvl>
   </w:abstractNum>
-  <w:abstractNum w:abstractNumId="17" w15:restartNumberingAfterBreak="0">
+  <w:abstractNum w:abstractNumId="18" w15:restartNumberingAfterBreak="0">
     <w:nsid w:val="4AEA2D6F"/>
     <w:multiLevelType w:val="hybridMultilevel"/>
-    <w:tmpl w:val="097A0B06"/>
-    <w:lvl w:ilvl="0" w:tplc="15B2A59E">
-      <w:numFmt w:val="bullet"/>
-      <w:lvlText w:val=""/>
+    <w:tmpl w:val="2340C596"/>
+    <w:lvl w:ilvl="0" w:tplc="08070001">
+      <w:start w:val="1"/>
+      <w:numFmt w:val="bullet"/>
+      <w:lvlText w:val=""/>
       <w:lvlJc w:val="left"/>
       <w:pPr>
         <w:ind w:left="720" w:hanging="360"/>
       </w:pPr>
       <w:rPr>
-        <w:rFonts w:ascii="Wingdings" w:eastAsiaTheme="minorEastAsia" w:hAnsi="Wingdings" w:cstheme="minorBidi" w:hint="default"/>
+        <w:rFonts w:ascii="Symbol" w:hAnsi="Symbol" w:hint="default"/>
       </w:rPr>
     </w:lvl>
     <w:lvl w:ilvl="1" w:tplc="08070003" w:tentative="1">
@@ -2593,7 +2784,7 @@
       </w:rPr>
     </w:lvl>
   </w:abstractNum>
-  <w:abstractNum w:abstractNumId="18" w15:restartNumberingAfterBreak="0">
+  <w:abstractNum w:abstractNumId="19" w15:restartNumberingAfterBreak="0">
     <w:nsid w:val="4B84500D"/>
     <w:multiLevelType w:val="hybridMultilevel"/>
     <w:tmpl w:val="9020C8D0"/>
@@ -2706,7 +2897,7 @@
       </w:rPr>
     </w:lvl>
   </w:abstractNum>
-  <w:abstractNum w:abstractNumId="19" w15:restartNumberingAfterBreak="0">
+  <w:abstractNum w:abstractNumId="20" w15:restartNumberingAfterBreak="0">
     <w:nsid w:val="4DEE5633"/>
     <w:multiLevelType w:val="multilevel"/>
     <w:tmpl w:val="0409001F"/>
@@ -2820,7 +3011,7 @@
       </w:pPr>
     </w:lvl>
   </w:abstractNum>
-  <w:abstractNum w:abstractNumId="20" w15:restartNumberingAfterBreak="0">
+  <w:abstractNum w:abstractNumId="21" w15:restartNumberingAfterBreak="0">
     <w:nsid w:val="4FAA667F"/>
     <w:multiLevelType w:val="hybridMultilevel"/>
     <w:tmpl w:val="A574DA88"/>
@@ -2933,7 +3124,7 @@
       </w:rPr>
     </w:lvl>
   </w:abstractNum>
-  <w:abstractNum w:abstractNumId="21" w15:restartNumberingAfterBreak="0">
+  <w:abstractNum w:abstractNumId="22" w15:restartNumberingAfterBreak="0">
     <w:nsid w:val="50D83694"/>
     <w:multiLevelType w:val="hybridMultilevel"/>
     <w:tmpl w:val="2556C67A"/>
@@ -3046,7 +3237,7 @@
       </w:rPr>
     </w:lvl>
   </w:abstractNum>
-  <w:abstractNum w:abstractNumId="22" w15:restartNumberingAfterBreak="0">
+  <w:abstractNum w:abstractNumId="23" w15:restartNumberingAfterBreak="0">
     <w:nsid w:val="5169637A"/>
     <w:multiLevelType w:val="hybridMultilevel"/>
     <w:tmpl w:val="F7E6F528"/>
@@ -3159,7 +3350,7 @@
       </w:rPr>
     </w:lvl>
   </w:abstractNum>
-  <w:abstractNum w:abstractNumId="23" w15:restartNumberingAfterBreak="0">
+  <w:abstractNum w:abstractNumId="24" w15:restartNumberingAfterBreak="0">
     <w:nsid w:val="522E6DD2"/>
     <w:multiLevelType w:val="hybridMultilevel"/>
     <w:tmpl w:val="C20E425E"/>
@@ -3272,7 +3463,7 @@
       </w:rPr>
     </w:lvl>
   </w:abstractNum>
-  <w:abstractNum w:abstractNumId="24" w15:restartNumberingAfterBreak="0">
+  <w:abstractNum w:abstractNumId="25" w15:restartNumberingAfterBreak="0">
     <w:nsid w:val="55654911"/>
     <w:multiLevelType w:val="hybridMultilevel"/>
     <w:tmpl w:val="8A4055A4"/>
@@ -3385,7 +3576,7 @@
       </w:rPr>
     </w:lvl>
   </w:abstractNum>
-  <w:abstractNum w:abstractNumId="25" w15:restartNumberingAfterBreak="0">
+  <w:abstractNum w:abstractNumId="26" w15:restartNumberingAfterBreak="0">
     <w:nsid w:val="5A106C16"/>
     <w:multiLevelType w:val="multilevel"/>
     <w:tmpl w:val="DC401696"/>
@@ -3510,7 +3701,7 @@
       </w:pPr>
     </w:lvl>
   </w:abstractNum>
-  <w:abstractNum w:abstractNumId="26" w15:restartNumberingAfterBreak="0">
+  <w:abstractNum w:abstractNumId="27" w15:restartNumberingAfterBreak="0">
     <w:nsid w:val="5DAF4F4D"/>
     <w:multiLevelType w:val="hybridMultilevel"/>
     <w:tmpl w:val="CEEE1C1E"/>
@@ -3623,7 +3814,7 @@
       </w:rPr>
     </w:lvl>
   </w:abstractNum>
-  <w:abstractNum w:abstractNumId="27" w15:restartNumberingAfterBreak="0">
+  <w:abstractNum w:abstractNumId="28" w15:restartNumberingAfterBreak="0">
     <w:nsid w:val="653912FA"/>
     <w:multiLevelType w:val="hybridMultilevel"/>
     <w:tmpl w:val="F8A6B9DC"/>
@@ -3735,7 +3926,7 @@
       </w:rPr>
     </w:lvl>
   </w:abstractNum>
-  <w:abstractNum w:abstractNumId="28" w15:restartNumberingAfterBreak="0">
+  <w:abstractNum w:abstractNumId="29" w15:restartNumberingAfterBreak="0">
     <w:nsid w:val="68DE59F5"/>
     <w:multiLevelType w:val="hybridMultilevel"/>
     <w:tmpl w:val="8CD0A120"/>
@@ -3848,7 +4039,7 @@
       </w:rPr>
     </w:lvl>
   </w:abstractNum>
-  <w:abstractNum w:abstractNumId="29" w15:restartNumberingAfterBreak="0">
+  <w:abstractNum w:abstractNumId="30" w15:restartNumberingAfterBreak="0">
     <w:nsid w:val="6F1C5EEF"/>
     <w:multiLevelType w:val="hybridMultilevel"/>
     <w:tmpl w:val="68BA087A"/>
@@ -3961,7 +4152,7 @@
       </w:rPr>
     </w:lvl>
   </w:abstractNum>
-  <w:abstractNum w:abstractNumId="30" w15:restartNumberingAfterBreak="0">
+  <w:abstractNum w:abstractNumId="31" w15:restartNumberingAfterBreak="0">
     <w:nsid w:val="6F920499"/>
     <w:multiLevelType w:val="hybridMultilevel"/>
     <w:tmpl w:val="35DA575A"/>
@@ -4074,7 +4265,7 @@
       </w:rPr>
     </w:lvl>
   </w:abstractNum>
-  <w:abstractNum w:abstractNumId="31" w15:restartNumberingAfterBreak="0">
+  <w:abstractNum w:abstractNumId="32" w15:restartNumberingAfterBreak="0">
     <w:nsid w:val="73D44ACC"/>
     <w:multiLevelType w:val="hybridMultilevel"/>
     <w:tmpl w:val="927C4DA6"/>
@@ -4215,7 +4406,7 @@
       </w:rPr>
     </w:lvl>
   </w:abstractNum>
-  <w:abstractNum w:abstractNumId="32" w15:restartNumberingAfterBreak="0">
+  <w:abstractNum w:abstractNumId="33" w15:restartNumberingAfterBreak="0">
     <w:nsid w:val="755D4C3D"/>
     <w:multiLevelType w:val="hybridMultilevel"/>
     <w:tmpl w:val="F9921B6E"/>
@@ -4328,7 +4519,7 @@
       </w:rPr>
     </w:lvl>
   </w:abstractNum>
-  <w:abstractNum w:abstractNumId="33" w15:restartNumberingAfterBreak="0">
+  <w:abstractNum w:abstractNumId="34" w15:restartNumberingAfterBreak="0">
     <w:nsid w:val="7E4C762A"/>
     <w:multiLevelType w:val="hybridMultilevel"/>
     <w:tmpl w:val="3548773E"/>
@@ -4442,13 +4633,13 @@
     </w:lvl>
   </w:abstractNum>
   <w:num w:numId="1">
-    <w:abstractNumId w:val="31"/>
+    <w:abstractNumId w:val="32"/>
   </w:num>
   <w:num w:numId="2">
-    <w:abstractNumId w:val="25"/>
+    <w:abstractNumId w:val="26"/>
   </w:num>
   <w:num w:numId="3">
-    <w:abstractNumId w:val="19"/>
+    <w:abstractNumId w:val="20"/>
   </w:num>
   <w:num w:numId="4">
     <w:abstractNumId w:val="2"/>
@@ -4457,10 +4648,10 @@
     <w:abstractNumId w:val="0"/>
   </w:num>
   <w:num w:numId="6">
-    <w:abstractNumId w:val="15"/>
+    <w:abstractNumId w:val="16"/>
   </w:num>
   <w:num w:numId="7">
-    <w:abstractNumId w:val="32"/>
+    <w:abstractNumId w:val="33"/>
   </w:num>
   <w:num w:numId="8">
     <w:abstractNumId w:val="1"/>
@@ -4469,25 +4660,25 @@
     <w:abstractNumId w:val="14"/>
   </w:num>
   <w:num w:numId="10">
-    <w:abstractNumId w:val="21"/>
+    <w:abstractNumId w:val="22"/>
   </w:num>
   <w:num w:numId="11">
-    <w:abstractNumId w:val="24"/>
+    <w:abstractNumId w:val="25"/>
   </w:num>
   <w:num w:numId="12">
-    <w:abstractNumId w:val="33"/>
+    <w:abstractNumId w:val="34"/>
   </w:num>
   <w:num w:numId="13">
-    <w:abstractNumId w:val="26"/>
+    <w:abstractNumId w:val="27"/>
   </w:num>
   <w:num w:numId="14">
-    <w:abstractNumId w:val="23"/>
+    <w:abstractNumId w:val="24"/>
   </w:num>
   <w:num w:numId="15">
     <w:abstractNumId w:val="12"/>
   </w:num>
   <w:num w:numId="16">
-    <w:abstractNumId w:val="30"/>
+    <w:abstractNumId w:val="31"/>
   </w:num>
   <w:num w:numId="17">
     <w:abstractNumId w:val="7"/>
@@ -4496,7 +4687,7 @@
     <w:abstractNumId w:val="6"/>
   </w:num>
   <w:num w:numId="19">
-    <w:abstractNumId w:val="20"/>
+    <w:abstractNumId w:val="21"/>
   </w:num>
   <w:num w:numId="20">
     <w:abstractNumId w:val="3"/>
@@ -4514,13 +4705,13 @@
     <w:abstractNumId w:val="4"/>
   </w:num>
   <w:num w:numId="25">
-    <w:abstractNumId w:val="29"/>
+    <w:abstractNumId w:val="30"/>
   </w:num>
   <w:num w:numId="26">
     <w:abstractNumId w:val="9"/>
   </w:num>
   <w:num w:numId="27">
-    <w:abstractNumId w:val="18"/>
+    <w:abstractNumId w:val="19"/>
   </w:num>
   <w:num w:numId="28">
     <w:abstractNumId w:val="11"/>
@@ -4529,19 +4720,22 @@
     <w:abstractNumId w:val="5"/>
   </w:num>
   <w:num w:numId="30">
-    <w:abstractNumId w:val="16"/>
+    <w:abstractNumId w:val="17"/>
   </w:num>
   <w:num w:numId="31">
+    <w:abstractNumId w:val="29"/>
+  </w:num>
+  <w:num w:numId="32">
+    <w:abstractNumId w:val="23"/>
+  </w:num>
+  <w:num w:numId="33">
+    <w:abstractNumId w:val="18"/>
+  </w:num>
+  <w:num w:numId="34">
     <w:abstractNumId w:val="28"/>
   </w:num>
-  <w:num w:numId="32">
-    <w:abstractNumId w:val="22"/>
-  </w:num>
-  <w:num w:numId="33">
-    <w:abstractNumId w:val="17"/>
-  </w:num>
-  <w:num w:numId="34">
-    <w:abstractNumId w:val="27"/>
+  <w:num w:numId="35">
+    <w:abstractNumId w:val="15"/>
   </w:num>
   <w:numIdMacAtCleanup w:val="6"/>
 </w:numbering>
@@ -6457,7 +6651,7 @@
 </file>
 
 <file path=customXml/itemProps1.xml><?xml version="1.0" encoding="utf-8"?>
-<ds:datastoreItem xmlns:ds="http://schemas.openxmlformats.org/officeDocument/2006/customXml" ds:itemID="{482796D0-6913-485E-A75F-B4A37A9B6309}">
+<ds:datastoreItem xmlns:ds="http://schemas.openxmlformats.org/officeDocument/2006/customXml" ds:itemID="{EE769467-E1A4-4C85-99E6-7BF5669F7DDC}">
   <ds:schemaRefs>
     <ds:schemaRef ds:uri="http://schemas.openxmlformats.org/officeDocument/2006/bibliography"/>
   </ds:schemaRefs>

</xml_diff>